<commit_message>
Handle strange notes cases
</commit_message>
<xml_diff>
--- a/src/TickStart/ResulteDemo.docx
+++ b/src/TickStart/ResulteDemo.docx
@@ -30,10 +30,10 @@
           <w:noProof/>
         </w:rPr>
         <w:drawing>
-          <wp:inline distT="0" distB="0" distL="0" distR="0" wp14:anchorId="2139BA73" wp14:editId="68F77C5B">
-            <wp:extent cx="5273040" cy="4643120"/>
-            <wp:effectExtent l="0" t="0" r="3810" b="5080"/>
-            <wp:docPr id="4" name="圖片 4"/>
+          <wp:inline distT="0" distB="0" distL="0" distR="0" wp14:anchorId="1C8B6365" wp14:editId="0E776CED">
+            <wp:extent cx="5273040" cy="4323080"/>
+            <wp:effectExtent l="0" t="0" r="3810" b="1270"/>
+            <wp:docPr id="16" name="圖片 16"/>
             <wp:cNvGraphicFramePr>
               <a:graphicFrameLocks xmlns:a="http://schemas.openxmlformats.org/drawingml/2006/main" noChangeAspect="1"/>
             </wp:cNvGraphicFramePr>
@@ -41,7 +41,7 @@
               <a:graphicData uri="http://schemas.openxmlformats.org/drawingml/2006/picture">
                 <pic:pic xmlns:pic="http://schemas.openxmlformats.org/drawingml/2006/picture">
                   <pic:nvPicPr>
-                    <pic:cNvPr id="0" name="Picture 4"/>
+                    <pic:cNvPr id="0" name="Picture 7"/>
                     <pic:cNvPicPr>
                       <a:picLocks noChangeAspect="1" noChangeArrowheads="1"/>
                     </pic:cNvPicPr>
@@ -62,7 +62,7 @@
                   <pic:spPr bwMode="auto">
                     <a:xfrm>
                       <a:off x="0" y="0"/>
-                      <a:ext cx="5273040" cy="4643120"/>
+                      <a:ext cx="5273040" cy="4323080"/>
                     </a:xfrm>
                     <a:prstGeom prst="rect">
                       <a:avLst/>
@@ -97,16 +97,7 @@
         <w:t>E</w:t>
       </w:r>
       <w:r>
-        <w:t xml:space="preserve">xample </w:t>
-      </w:r>
-      <w:r>
-        <w:t>2</w:t>
-      </w:r>
-      <w:r>
-        <w:t xml:space="preserve">: Print all chords in </w:t>
-      </w:r>
-      <w:r>
-        <w:t>F</w:t>
+        <w:t>xample 2: Print all chords in F</w:t>
       </w:r>
       <w:r>
         <w:rPr>
@@ -115,13 +106,7 @@
         <w:t>♯</w:t>
       </w:r>
       <w:r>
-        <w:t xml:space="preserve"> </w:t>
-      </w:r>
-      <w:r>
-        <w:t xml:space="preserve">major and </w:t>
-      </w:r>
-      <w:r>
-        <w:t>F</w:t>
+        <w:t xml:space="preserve"> major and F</w:t>
       </w:r>
       <w:r>
         <w:rPr>
@@ -142,10 +127,10 @@
           <w:noProof/>
         </w:rPr>
         <w:drawing>
-          <wp:inline distT="0" distB="0" distL="0" distR="0" wp14:anchorId="7C1C734D" wp14:editId="1A50F704">
-            <wp:extent cx="5273040" cy="4541520"/>
+          <wp:inline distT="0" distB="0" distL="0" distR="0" wp14:anchorId="17BA6145" wp14:editId="066D6985">
+            <wp:extent cx="5273040" cy="4333240"/>
             <wp:effectExtent l="0" t="0" r="3810" b="0"/>
-            <wp:docPr id="3" name="圖片 3"/>
+            <wp:docPr id="17" name="圖片 17"/>
             <wp:cNvGraphicFramePr>
               <a:graphicFrameLocks xmlns:a="http://schemas.openxmlformats.org/drawingml/2006/main" noChangeAspect="1"/>
             </wp:cNvGraphicFramePr>
@@ -153,7 +138,7 @@
               <a:graphicData uri="http://schemas.openxmlformats.org/drawingml/2006/picture">
                 <pic:pic xmlns:pic="http://schemas.openxmlformats.org/drawingml/2006/picture">
                   <pic:nvPicPr>
-                    <pic:cNvPr id="0" name="Picture 3"/>
+                    <pic:cNvPr id="0" name="Picture 8"/>
                     <pic:cNvPicPr>
                       <a:picLocks noChangeAspect="1" noChangeArrowheads="1"/>
                     </pic:cNvPicPr>
@@ -174,7 +159,7 @@
                   <pic:spPr bwMode="auto">
                     <a:xfrm>
                       <a:off x="0" y="0"/>
-                      <a:ext cx="5273040" cy="4541520"/>
+                      <a:ext cx="5273040" cy="4333240"/>
                     </a:xfrm>
                     <a:prstGeom prst="rect">
                       <a:avLst/>
@@ -208,16 +193,7 @@
         <w:t>E</w:t>
       </w:r>
       <w:r>
-        <w:t xml:space="preserve">xample </w:t>
-      </w:r>
-      <w:r>
-        <w:t>3</w:t>
-      </w:r>
-      <w:r>
-        <w:t xml:space="preserve">: Print all chords in </w:t>
-      </w:r>
-      <w:r>
-        <w:t>D</w:t>
+        <w:t>xample 3: Print all chords in D</w:t>
       </w:r>
       <w:r>
         <w:rPr>
@@ -244,14 +220,13 @@
     <w:p>
       <w:r>
         <w:rPr>
-          <w:rFonts w:hint="eastAsia"/>
           <w:noProof/>
         </w:rPr>
         <w:drawing>
-          <wp:inline distT="0" distB="0" distL="0" distR="0" wp14:anchorId="1EE251FE" wp14:editId="49334BB1">
-            <wp:extent cx="5273040" cy="4546600"/>
-            <wp:effectExtent l="0" t="0" r="3810" b="6350"/>
-            <wp:docPr id="5" name="圖片 5"/>
+          <wp:inline distT="0" distB="0" distL="0" distR="0" wp14:anchorId="052171B5" wp14:editId="24C41080">
+            <wp:extent cx="5273040" cy="4312920"/>
+            <wp:effectExtent l="0" t="0" r="3810" b="0"/>
+            <wp:docPr id="18" name="圖片 18"/>
             <wp:cNvGraphicFramePr>
               <a:graphicFrameLocks xmlns:a="http://schemas.openxmlformats.org/drawingml/2006/main" noChangeAspect="1"/>
             </wp:cNvGraphicFramePr>
@@ -259,7 +234,7 @@
               <a:graphicData uri="http://schemas.openxmlformats.org/drawingml/2006/picture">
                 <pic:pic xmlns:pic="http://schemas.openxmlformats.org/drawingml/2006/picture">
                   <pic:nvPicPr>
-                    <pic:cNvPr id="0" name="Picture 5"/>
+                    <pic:cNvPr id="0" name="Picture 9"/>
                     <pic:cNvPicPr>
                       <a:picLocks noChangeAspect="1" noChangeArrowheads="1"/>
                     </pic:cNvPicPr>
@@ -280,7 +255,7 @@
                   <pic:spPr bwMode="auto">
                     <a:xfrm>
                       <a:off x="0" y="0"/>
-                      <a:ext cx="5273040" cy="4546600"/>
+                      <a:ext cx="5273040" cy="4312920"/>
                     </a:xfrm>
                     <a:prstGeom prst="rect">
                       <a:avLst/>
@@ -307,110 +282,53 @@
     </w:p>
     <w:p>
       <w:r>
+        <w:rPr>
+          <w:rFonts w:hint="eastAsia"/>
+        </w:rPr>
         <w:lastRenderedPageBreak/>
-        <w:t>Notes to Chord</w:t>
-      </w:r>
-    </w:p>
-    <w:p>
-      <w:r>
-        <w:t xml:space="preserve">Example </w:t>
+        <w:t>E</w:t>
+      </w:r>
+      <w:r>
+        <w:t xml:space="preserve">xample </w:t>
       </w:r>
       <w:r>
         <w:t>4</w:t>
       </w:r>
       <w:r>
-        <w:t xml:space="preserve">: Print all </w:t>
-      </w:r>
-      <w:r>
-        <w:t xml:space="preserve">possible </w:t>
-      </w:r>
-      <w:r>
-        <w:t>chords</w:t>
-      </w:r>
-      <w:r>
-        <w:t xml:space="preserve"> for</w:t>
-      </w:r>
-    </w:p>
-    <w:p>
-      <w:pPr>
-        <w:pStyle w:val="a3"/>
-        <w:numPr>
-          <w:ilvl w:val="0"/>
-          <w:numId w:val="1"/>
-        </w:numPr>
-        <w:ind w:leftChars="0"/>
-      </w:pPr>
-      <w:r>
-        <w:t>C, E, G</w:t>
-      </w:r>
-    </w:p>
-    <w:p>
-      <w:pPr>
-        <w:pStyle w:val="a3"/>
-        <w:numPr>
-          <w:ilvl w:val="0"/>
-          <w:numId w:val="1"/>
-        </w:numPr>
-        <w:ind w:leftChars="0"/>
-      </w:pPr>
-      <w:r>
-        <w:t>C, E</w:t>
-      </w:r>
-      <w:r>
-        <w:rPr>
-          <w:rFonts w:ascii="Segoe UI Symbol" w:hAnsi="Segoe UI Symbol" w:cs="Segoe UI Symbol"/>
-        </w:rPr>
-        <w:t>♭</w:t>
-      </w:r>
-      <w:r>
-        <w:rPr>
-          <w:rFonts w:cs="Segoe UI Symbol"/>
-        </w:rPr>
-        <w:t>, G</w:t>
-      </w:r>
-    </w:p>
-    <w:p>
-      <w:pPr>
-        <w:pStyle w:val="a3"/>
-        <w:numPr>
-          <w:ilvl w:val="0"/>
-          <w:numId w:val="1"/>
-        </w:numPr>
-        <w:ind w:leftChars="0"/>
-      </w:pPr>
-      <w:r>
-        <w:t>C, E</w:t>
-      </w:r>
-      <w:r>
-        <w:rPr>
-          <w:rFonts w:ascii="Segoe UI Symbol" w:hAnsi="Segoe UI Symbol" w:cs="Segoe UI Symbol"/>
-        </w:rPr>
-        <w:t>♭</w:t>
-      </w:r>
-      <w:r>
-        <w:rPr>
-          <w:rFonts w:cs="Segoe UI Symbol"/>
-        </w:rPr>
-        <w:t>, G</w:t>
-      </w:r>
-      <w:r>
-        <w:rPr>
-          <w:rFonts w:ascii="Segoe UI Symbol" w:hAnsi="Segoe UI Symbol" w:cs="Segoe UI Symbol"/>
-        </w:rPr>
-        <w:t>♯</w:t>
-      </w:r>
-    </w:p>
-    <w:p>
-      <w:r>
-        <w:rPr>
-          <w:rFonts w:hint="eastAsia"/>
+        <w:t>: Print all chords in D</w:t>
+      </w:r>
+      <w:r>
+        <w:rPr>
+          <w:rFonts w:ascii="Segoe UI Symbol" w:hAnsi="Segoe UI Symbol" w:cs="Segoe UI Symbol"/>
+        </w:rPr>
+        <w:t>♭♭</w:t>
+      </w:r>
+      <w:r>
+        <w:t xml:space="preserve"> major and D</w:t>
+      </w:r>
+      <w:r>
+        <w:rPr>
+          <w:rFonts w:ascii="Segoe UI Symbol" w:hAnsi="Segoe UI Symbol" w:cs="Segoe UI Symbol"/>
+        </w:rPr>
+        <w:t>♭♭</w:t>
+      </w:r>
+      <w:r>
+        <w:t xml:space="preserve"> minor</w:t>
+      </w:r>
+      <w:r>
+        <w:t>.</w:t>
+      </w:r>
+    </w:p>
+    <w:p>
+      <w:r>
+        <w:rPr>
           <w:noProof/>
         </w:rPr>
         <w:drawing>
-          <wp:inline distT="0" distB="0" distL="0" distR="0" wp14:anchorId="2B914904" wp14:editId="0B9416E2">
-            <wp:extent cx="5273040" cy="4795520"/>
+          <wp:inline distT="0" distB="0" distL="0" distR="0" wp14:anchorId="7ED17210" wp14:editId="5A421BAE">
+            <wp:extent cx="5273040" cy="4185920"/>
             <wp:effectExtent l="0" t="0" r="3810" b="5080"/>
-            <wp:docPr id="6" name="圖片 6"/>
+            <wp:docPr id="19" name="圖片 19"/>
             <wp:cNvGraphicFramePr>
               <a:graphicFrameLocks xmlns:a="http://schemas.openxmlformats.org/drawingml/2006/main" noChangeAspect="1"/>
             </wp:cNvGraphicFramePr>
@@ -418,7 +336,7 @@
               <a:graphicData uri="http://schemas.openxmlformats.org/drawingml/2006/picture">
                 <pic:pic xmlns:pic="http://schemas.openxmlformats.org/drawingml/2006/picture">
                   <pic:nvPicPr>
-                    <pic:cNvPr id="0" name="Picture 6"/>
+                    <pic:cNvPr id="0" name="Picture 10"/>
                     <pic:cNvPicPr>
                       <a:picLocks noChangeAspect="1" noChangeArrowheads="1"/>
                     </pic:cNvPicPr>
@@ -439,7 +357,7 @@
                   <pic:spPr bwMode="auto">
                     <a:xfrm>
                       <a:off x="0" y="0"/>
-                      <a:ext cx="5273040" cy="4795520"/>
+                      <a:ext cx="5273040" cy="4185920"/>
                     </a:xfrm>
                     <a:prstGeom prst="rect">
                       <a:avLst/>
@@ -467,13 +385,27 @@
     <w:p>
       <w:r>
         <w:lastRenderedPageBreak/>
+        <w:t>Notes to Chord</w:t>
+      </w:r>
+    </w:p>
+    <w:p>
+      <w:r>
         <w:t xml:space="preserve">Example </w:t>
       </w:r>
       <w:r>
         <w:t>5</w:t>
       </w:r>
       <w:r>
-        <w:t>: Print all possible chords for</w:t>
+        <w:t xml:space="preserve">: Print all </w:t>
+      </w:r>
+      <w:r>
+        <w:t xml:space="preserve">possible </w:t>
+      </w:r>
+      <w:r>
+        <w:t>chords</w:t>
+      </w:r>
+      <w:r>
+        <w:t xml:space="preserve"> for</w:t>
       </w:r>
     </w:p>
     <w:p>
@@ -481,59 +413,112 @@
         <w:pStyle w:val="a3"/>
         <w:numPr>
           <w:ilvl w:val="0"/>
-          <w:numId w:val="2"/>
+          <w:numId w:val="1"/>
         </w:numPr>
         <w:ind w:leftChars="0"/>
-      </w:pPr>
-      <w:r>
-        <w:t xml:space="preserve">C, </w:t>
-      </w:r>
-      <w:r>
-        <w:t>A</w:t>
-      </w:r>
-      <w:r>
-        <w:rPr>
-          <w:rFonts w:ascii="Segoe UI Symbol" w:hAnsi="Segoe UI Symbol" w:cs="Segoe UI Symbol"/>
-        </w:rPr>
-        <w:t>♭</w:t>
-      </w:r>
+        <w:sectPr>
+          <w:pgSz w:w="11906" w:h="16838"/>
+          <w:pgMar w:top="1440" w:right="1800" w:bottom="1440" w:left="1800" w:header="851" w:footer="992" w:gutter="0"/>
+          <w:cols w:space="425"/>
+          <w:docGrid w:type="lines" w:linePitch="360"/>
+        </w:sectPr>
+      </w:pPr>
     </w:p>
     <w:p>
       <w:pPr>
         <w:pStyle w:val="a3"/>
         <w:numPr>
           <w:ilvl w:val="0"/>
-          <w:numId w:val="2"/>
+          <w:numId w:val="1"/>
         </w:numPr>
         <w:ind w:leftChars="0"/>
+      </w:pPr>
+      <w:r>
+        <w:t>C, E, G</w:t>
+      </w:r>
+    </w:p>
+    <w:p>
+      <w:pPr>
+        <w:pStyle w:val="a3"/>
+        <w:numPr>
+          <w:ilvl w:val="0"/>
+          <w:numId w:val="1"/>
+        </w:numPr>
+        <w:ind w:leftChars="0"/>
+      </w:pPr>
+      <w:r>
+        <w:t>C, E</w:t>
+      </w:r>
+      <w:r>
+        <w:rPr>
+          <w:rFonts w:ascii="Segoe UI Symbol" w:hAnsi="Segoe UI Symbol" w:cs="Segoe UI Symbol"/>
+        </w:rPr>
+        <w:t>♭</w:t>
+      </w:r>
+      <w:r>
+        <w:rPr>
+          <w:rFonts w:cs="Segoe UI Symbol"/>
+        </w:rPr>
+        <w:t>, G</w:t>
+      </w:r>
+    </w:p>
+    <w:p>
+      <w:pPr>
+        <w:pStyle w:val="a3"/>
+        <w:numPr>
+          <w:ilvl w:val="0"/>
+          <w:numId w:val="1"/>
+        </w:numPr>
+        <w:ind w:leftChars="0"/>
+      </w:pPr>
+      <w:r>
+        <w:t>C, E</w:t>
+      </w:r>
+      <w:r>
+        <w:rPr>
+          <w:rFonts w:ascii="Segoe UI Symbol" w:hAnsi="Segoe UI Symbol" w:cs="Segoe UI Symbol"/>
+        </w:rPr>
+        <w:t>♭</w:t>
+      </w:r>
+      <w:r>
+        <w:rPr>
+          <w:rFonts w:cs="Segoe UI Symbol"/>
+        </w:rPr>
+        <w:t>, G</w:t>
+      </w:r>
+      <w:r>
+        <w:rPr>
+          <w:rFonts w:ascii="Segoe UI Symbol" w:hAnsi="Segoe UI Symbol" w:cs="Segoe UI Symbol"/>
+        </w:rPr>
+        <w:t>♯</w:t>
+      </w:r>
+    </w:p>
+    <w:p>
+      <w:pPr>
+        <w:sectPr>
+          <w:type w:val="continuous"/>
+          <w:pgSz w:w="11906" w:h="16838"/>
+          <w:pgMar w:top="1440" w:right="1800" w:bottom="1440" w:left="1800" w:header="851" w:footer="992" w:gutter="0"/>
+          <w:cols w:num="3" w:space="425"/>
+          <w:docGrid w:type="lines" w:linePitch="360"/>
+        </w:sectPr>
+      </w:pPr>
+    </w:p>
+    <w:p>
+      <w:pPr>
         <w:rPr>
           <w:rFonts w:hint="eastAsia"/>
         </w:rPr>
       </w:pPr>
       <w:r>
-        <w:t xml:space="preserve">C, </w:t>
-      </w:r>
-      <w:r>
-        <w:t>A</w:t>
-      </w:r>
-      <w:r>
-        <w:rPr>
-          <w:rFonts w:ascii="Segoe UI Symbol" w:hAnsi="Segoe UI Symbol" w:cs="Segoe UI Symbol"/>
-        </w:rPr>
-        <w:t>♯</w:t>
-      </w:r>
-    </w:p>
-    <w:p>
-      <w:r>
-        <w:rPr>
-          <w:rFonts w:hint="eastAsia"/>
+        <w:rPr>
           <w:noProof/>
         </w:rPr>
         <w:drawing>
-          <wp:inline distT="0" distB="0" distL="0" distR="0" wp14:anchorId="6FA7467D" wp14:editId="1593016A">
-            <wp:extent cx="5267960" cy="3408680"/>
-            <wp:effectExtent l="0" t="0" r="8890" b="1270"/>
-            <wp:docPr id="7" name="圖片 7"/>
+          <wp:inline distT="0" distB="0" distL="0" distR="0" wp14:anchorId="56BDF1B1" wp14:editId="2BFFC632">
+            <wp:extent cx="5267960" cy="4424680"/>
+            <wp:effectExtent l="0" t="0" r="8890" b="0"/>
+            <wp:docPr id="1" name="圖片 1"/>
             <wp:cNvGraphicFramePr>
               <a:graphicFrameLocks xmlns:a="http://schemas.openxmlformats.org/drawingml/2006/main" noChangeAspect="1"/>
             </wp:cNvGraphicFramePr>
@@ -541,7 +526,7 @@
               <a:graphicData uri="http://schemas.openxmlformats.org/drawingml/2006/picture">
                 <pic:pic xmlns:pic="http://schemas.openxmlformats.org/drawingml/2006/picture">
                   <pic:nvPicPr>
-                    <pic:cNvPr id="0" name="Picture 7"/>
+                    <pic:cNvPr id="0" name="Picture 1"/>
                     <pic:cNvPicPr>
                       <a:picLocks noChangeAspect="1" noChangeArrowheads="1"/>
                     </pic:cNvPicPr>
@@ -562,7 +547,7 @@
                   <pic:spPr bwMode="auto">
                     <a:xfrm>
                       <a:off x="0" y="0"/>
-                      <a:ext cx="5267960" cy="3408680"/>
+                      <a:ext cx="5267960" cy="4424680"/>
                     </a:xfrm>
                     <a:prstGeom prst="rect">
                       <a:avLst/>
@@ -579,13 +564,89 @@
         </w:drawing>
       </w:r>
     </w:p>
-    <w:p>
-      <w:pPr>
-        <w:widowControl/>
-      </w:pPr>
-      <w:r>
-        <w:br w:type="page"/>
-      </w:r>
+    <w:p/>
+    <w:p>
+      <w:r>
+        <w:t xml:space="preserve">Example </w:t>
+      </w:r>
+      <w:r>
+        <w:t>6</w:t>
+      </w:r>
+      <w:r>
+        <w:t>: Print all possible chords for</w:t>
+      </w:r>
+    </w:p>
+    <w:p>
+      <w:pPr>
+        <w:pStyle w:val="a3"/>
+        <w:numPr>
+          <w:ilvl w:val="0"/>
+          <w:numId w:val="2"/>
+        </w:numPr>
+        <w:ind w:leftChars="0"/>
+        <w:sectPr>
+          <w:type w:val="continuous"/>
+          <w:pgSz w:w="11906" w:h="16838"/>
+          <w:pgMar w:top="1440" w:right="1800" w:bottom="1440" w:left="1800" w:header="851" w:footer="992" w:gutter="0"/>
+          <w:cols w:space="425"/>
+          <w:docGrid w:type="lines" w:linePitch="360"/>
+        </w:sectPr>
+      </w:pPr>
+    </w:p>
+    <w:p>
+      <w:pPr>
+        <w:pStyle w:val="a3"/>
+        <w:numPr>
+          <w:ilvl w:val="0"/>
+          <w:numId w:val="2"/>
+        </w:numPr>
+        <w:ind w:leftChars="0"/>
+      </w:pPr>
+      <w:r>
+        <w:t xml:space="preserve">C, </w:t>
+      </w:r>
+      <w:r>
+        <w:t>A</w:t>
+      </w:r>
+      <w:r>
+        <w:rPr>
+          <w:rFonts w:ascii="Segoe UI Symbol" w:hAnsi="Segoe UI Symbol" w:cs="Segoe UI Symbol"/>
+        </w:rPr>
+        <w:t>♭</w:t>
+      </w:r>
+    </w:p>
+    <w:p>
+      <w:pPr>
+        <w:pStyle w:val="a3"/>
+        <w:numPr>
+          <w:ilvl w:val="0"/>
+          <w:numId w:val="2"/>
+        </w:numPr>
+        <w:ind w:leftChars="0"/>
+      </w:pPr>
+      <w:r>
+        <w:t xml:space="preserve">C, </w:t>
+      </w:r>
+      <w:r>
+        <w:t>A</w:t>
+      </w:r>
+      <w:r>
+        <w:rPr>
+          <w:rFonts w:ascii="Segoe UI Symbol" w:hAnsi="Segoe UI Symbol" w:cs="Segoe UI Symbol"/>
+        </w:rPr>
+        <w:t>♯</w:t>
+      </w:r>
+    </w:p>
+    <w:p>
+      <w:pPr>
+        <w:sectPr>
+          <w:type w:val="continuous"/>
+          <w:pgSz w:w="11906" w:h="16838"/>
+          <w:pgMar w:top="1440" w:right="1800" w:bottom="1440" w:left="1800" w:header="851" w:footer="992" w:gutter="0"/>
+          <w:cols w:num="2" w:space="425"/>
+          <w:docGrid w:type="lines" w:linePitch="360"/>
+        </w:sectPr>
+      </w:pPr>
     </w:p>
     <w:p>
       <w:pPr>
@@ -593,58 +654,16 @@
           <w:rFonts w:hint="eastAsia"/>
         </w:rPr>
       </w:pPr>
-      <w:r>
-        <w:lastRenderedPageBreak/>
-        <w:t xml:space="preserve">Example </w:t>
-      </w:r>
-      <w:r>
-        <w:t>6</w:t>
-      </w:r>
-      <w:r>
-        <w:t>: Print all possible chords for</w:t>
-      </w:r>
-      <w:r>
-        <w:t xml:space="preserve"> </w:t>
-      </w:r>
-      <w:r>
-        <w:t>C</w:t>
-      </w:r>
-      <w:r>
-        <w:rPr>
-          <w:rFonts w:ascii="Segoe UI Symbol" w:hAnsi="Segoe UI Symbol" w:cs="Segoe UI Symbol"/>
-        </w:rPr>
-        <w:t>♯♯</w:t>
-      </w:r>
-      <w:r>
-        <w:t xml:space="preserve">, </w:t>
-      </w:r>
-      <w:r>
-        <w:t>D, E and F</w:t>
-      </w:r>
-      <w:r>
-        <w:rPr>
-          <w:rFonts w:ascii="Segoe UI Symbol" w:hAnsi="Segoe UI Symbol" w:cs="Segoe UI Symbol"/>
-        </w:rPr>
-        <w:t>♯</w:t>
-      </w:r>
-      <w:r>
-        <w:rPr>
-          <w:rFonts w:ascii="Segoe UI Symbol" w:hAnsi="Segoe UI Symbol" w:cs="Segoe UI Symbol"/>
-        </w:rPr>
-        <w:t>.</w:t>
-      </w:r>
-    </w:p>
-    <w:p>
       <w:r>
         <w:rPr>
           <w:rFonts w:hint="eastAsia"/>
           <w:noProof/>
         </w:rPr>
         <w:drawing>
-          <wp:inline distT="0" distB="0" distL="0" distR="0" wp14:anchorId="1D7F1423" wp14:editId="26086547">
-            <wp:extent cx="4664612" cy="4556760"/>
-            <wp:effectExtent l="0" t="0" r="3175" b="0"/>
-            <wp:docPr id="8" name="圖片 8"/>
+          <wp:inline distT="0" distB="0" distL="0" distR="0" wp14:anchorId="740E228C" wp14:editId="0D4EF01E">
+            <wp:extent cx="5273040" cy="2560320"/>
+            <wp:effectExtent l="0" t="0" r="3810" b="0"/>
+            <wp:docPr id="2" name="圖片 2"/>
             <wp:cNvGraphicFramePr>
               <a:graphicFrameLocks xmlns:a="http://schemas.openxmlformats.org/drawingml/2006/main" noChangeAspect="1"/>
             </wp:cNvGraphicFramePr>
@@ -652,7 +671,7 @@
               <a:graphicData uri="http://schemas.openxmlformats.org/drawingml/2006/picture">
                 <pic:pic xmlns:pic="http://schemas.openxmlformats.org/drawingml/2006/picture">
                   <pic:nvPicPr>
-                    <pic:cNvPr id="0" name="Picture 8"/>
+                    <pic:cNvPr id="0" name="Picture 2"/>
                     <pic:cNvPicPr>
                       <a:picLocks noChangeAspect="1" noChangeArrowheads="1"/>
                     </pic:cNvPicPr>
@@ -673,7 +692,7 @@
                   <pic:spPr bwMode="auto">
                     <a:xfrm>
                       <a:off x="0" y="0"/>
-                      <a:ext cx="4666920" cy="4559015"/>
+                      <a:ext cx="5273040" cy="2560320"/>
                     </a:xfrm>
                     <a:prstGeom prst="rect">
                       <a:avLst/>
@@ -692,15 +711,56 @@
     </w:p>
     <w:p>
       <w:r>
-        <w:rPr>
-          <w:rFonts w:hint="eastAsia"/>
+        <w:lastRenderedPageBreak/>
+        <w:t xml:space="preserve">Example </w:t>
+      </w:r>
+      <w:r>
+        <w:t>7</w:t>
+      </w:r>
+      <w:r>
+        <w:t>: Print all possible chords for</w:t>
+      </w:r>
+      <w:r>
+        <w:t xml:space="preserve"> </w:t>
+      </w:r>
+      <w:r>
+        <w:t>C</w:t>
+      </w:r>
+      <w:r>
+        <w:rPr>
+          <w:rFonts w:ascii="Segoe UI Symbol" w:hAnsi="Segoe UI Symbol" w:cs="Segoe UI Symbol"/>
+        </w:rPr>
+        <w:t>♯♯</w:t>
+      </w:r>
+      <w:r>
+        <w:t xml:space="preserve">, </w:t>
+      </w:r>
+      <w:r>
+        <w:t>D, E and F</w:t>
+      </w:r>
+      <w:r>
+        <w:rPr>
+          <w:rFonts w:ascii="Segoe UI Symbol" w:hAnsi="Segoe UI Symbol" w:cs="Segoe UI Symbol"/>
+        </w:rPr>
+        <w:t>♯</w:t>
+      </w:r>
+      <w:r>
+        <w:rPr>
+          <w:rFonts w:ascii="Segoe UI Symbol" w:hAnsi="Segoe UI Symbol" w:cs="Segoe UI Symbol"/>
+        </w:rPr>
+        <w:t>.</w:t>
+      </w:r>
+    </w:p>
+    <w:p>
+      <w:r>
+        <w:rPr>
           <w:noProof/>
         </w:rPr>
         <w:drawing>
-          <wp:inline distT="0" distB="0" distL="0" distR="0" wp14:anchorId="10D90019" wp14:editId="130C96FC">
-            <wp:extent cx="4638040" cy="3377995"/>
-            <wp:effectExtent l="0" t="0" r="0" b="0"/>
-            <wp:docPr id="9" name="圖片 9"/>
+          <wp:inline distT="0" distB="0" distL="0" distR="0" wp14:anchorId="31F44BA7" wp14:editId="4433A3C0">
+            <wp:extent cx="5273040" cy="1920240"/>
+            <wp:effectExtent l="0" t="0" r="3810" b="3810"/>
+            <wp:docPr id="12" name="圖片 12"/>
             <wp:cNvGraphicFramePr>
               <a:graphicFrameLocks xmlns:a="http://schemas.openxmlformats.org/drawingml/2006/main" noChangeAspect="1"/>
             </wp:cNvGraphicFramePr>
@@ -708,7 +768,7 @@
               <a:graphicData uri="http://schemas.openxmlformats.org/drawingml/2006/picture">
                 <pic:pic xmlns:pic="http://schemas.openxmlformats.org/drawingml/2006/picture">
                   <pic:nvPicPr>
-                    <pic:cNvPr id="0" name="Picture 9"/>
+                    <pic:cNvPr id="0" name="Picture 3"/>
                     <pic:cNvPicPr>
                       <a:picLocks noChangeAspect="1" noChangeArrowheads="1"/>
                     </pic:cNvPicPr>
@@ -729,7 +789,7 @@
                   <pic:spPr bwMode="auto">
                     <a:xfrm>
                       <a:off x="0" y="0"/>
-                      <a:ext cx="4647416" cy="3384824"/>
+                      <a:ext cx="5273040" cy="1920240"/>
                     </a:xfrm>
                     <a:prstGeom prst="rect">
                       <a:avLst/>
@@ -750,31 +810,19 @@
       <w:pPr>
         <w:widowControl/>
       </w:pPr>
-      <w:r>
-        <w:br w:type="page"/>
-      </w:r>
-    </w:p>
-    <w:p>
-      <w:pPr>
-        <w:rPr>
-          <w:rFonts w:hint="eastAsia"/>
-        </w:rPr>
-      </w:pPr>
-      <w:r>
-        <w:lastRenderedPageBreak/>
+    </w:p>
+    <w:p>
+      <w:r>
         <w:t xml:space="preserve">Example </w:t>
       </w:r>
       <w:r>
-        <w:t>7</w:t>
+        <w:t>8</w:t>
       </w:r>
       <w:r>
         <w:t>: Print all possible chords for</w:t>
       </w:r>
       <w:r>
-        <w:t xml:space="preserve"> D, </w:t>
-      </w:r>
-      <w:r>
-        <w:t>D</w:t>
+        <w:t xml:space="preserve"> D, D</w:t>
       </w:r>
       <w:r>
         <w:rPr>
@@ -783,10 +831,7 @@
         <w:t>♯</w:t>
       </w:r>
       <w:r>
-        <w:t xml:space="preserve"> and </w:t>
-      </w:r>
-      <w:r>
-        <w:t>D</w:t>
+        <w:t xml:space="preserve"> and D</w:t>
       </w:r>
       <w:r>
         <w:rPr>
@@ -808,10 +853,10 @@
           <w:noProof/>
         </w:rPr>
         <w:drawing>
-          <wp:inline distT="0" distB="0" distL="0" distR="0" wp14:anchorId="66EA3EAC" wp14:editId="69143705">
-            <wp:extent cx="5267960" cy="264160"/>
-            <wp:effectExtent l="0" t="0" r="8890" b="2540"/>
-            <wp:docPr id="10" name="圖片 10"/>
+          <wp:inline distT="0" distB="0" distL="0" distR="0" wp14:anchorId="625DE1EE" wp14:editId="6A939759">
+            <wp:extent cx="5267960" cy="370840"/>
+            <wp:effectExtent l="0" t="0" r="8890" b="0"/>
+            <wp:docPr id="13" name="圖片 13"/>
             <wp:cNvGraphicFramePr>
               <a:graphicFrameLocks xmlns:a="http://schemas.openxmlformats.org/drawingml/2006/main" noChangeAspect="1"/>
             </wp:cNvGraphicFramePr>
@@ -819,7 +864,7 @@
               <a:graphicData uri="http://schemas.openxmlformats.org/drawingml/2006/picture">
                 <pic:pic xmlns:pic="http://schemas.openxmlformats.org/drawingml/2006/picture">
                   <pic:nvPicPr>
-                    <pic:cNvPr id="0" name="Picture 10"/>
+                    <pic:cNvPr id="0" name="Picture 4"/>
                     <pic:cNvPicPr>
                       <a:picLocks noChangeAspect="1" noChangeArrowheads="1"/>
                     </pic:cNvPicPr>
@@ -840,7 +885,7 @@
                   <pic:spPr bwMode="auto">
                     <a:xfrm>
                       <a:off x="0" y="0"/>
-                      <a:ext cx="5267960" cy="264160"/>
+                      <a:ext cx="5267960" cy="370840"/>
                     </a:xfrm>
                     <a:prstGeom prst="rect">
                       <a:avLst/>
@@ -863,13 +908,10 @@
         <w:t xml:space="preserve">Example </w:t>
       </w:r>
       <w:r>
-        <w:t>8</w:t>
-      </w:r>
-      <w:r>
-        <w:t xml:space="preserve">: Print all possible chords for </w:t>
-      </w:r>
-      <w:r>
-        <w:t>C</w:t>
+        <w:t>9</w:t>
+      </w:r>
+      <w:r>
+        <w:t>: Print all possible chords for C</w:t>
       </w:r>
       <w:r>
         <w:rPr>
@@ -905,31 +947,19 @@
         <w:rPr>
           <w:rFonts w:cs="Segoe UI Symbol"/>
         </w:rPr>
-        <w:t xml:space="preserve"> major</w:t>
-      </w:r>
-      <w:r>
-        <w:rPr>
-          <w:rFonts w:cs="Segoe UI Symbol"/>
-        </w:rPr>
-        <w:t>.</w:t>
-      </w:r>
-    </w:p>
-    <w:p>
-      <w:pPr>
-        <w:rPr>
-          <w:rFonts w:hint="eastAsia"/>
-        </w:rPr>
-      </w:pPr>
-      <w:r>
-        <w:rPr>
-          <w:rFonts w:hint="eastAsia"/>
+        <w:t xml:space="preserve"> major.</w:t>
+      </w:r>
+    </w:p>
+    <w:p>
+      <w:r>
+        <w:rPr>
           <w:noProof/>
         </w:rPr>
         <w:drawing>
-          <wp:inline distT="0" distB="0" distL="0" distR="0" wp14:anchorId="2F081DDC" wp14:editId="3E81735F">
-            <wp:extent cx="5267960" cy="2814320"/>
-            <wp:effectExtent l="0" t="0" r="8890" b="5080"/>
-            <wp:docPr id="11" name="圖片 11"/>
+          <wp:inline distT="0" distB="0" distL="0" distR="0" wp14:anchorId="38599CC0" wp14:editId="6A3791D3">
+            <wp:extent cx="5273040" cy="2255520"/>
+            <wp:effectExtent l="0" t="0" r="3810" b="0"/>
+            <wp:docPr id="14" name="圖片 14"/>
             <wp:cNvGraphicFramePr>
               <a:graphicFrameLocks xmlns:a="http://schemas.openxmlformats.org/drawingml/2006/main" noChangeAspect="1"/>
             </wp:cNvGraphicFramePr>
@@ -937,7 +967,7 @@
               <a:graphicData uri="http://schemas.openxmlformats.org/drawingml/2006/picture">
                 <pic:pic xmlns:pic="http://schemas.openxmlformats.org/drawingml/2006/picture">
                   <pic:nvPicPr>
-                    <pic:cNvPr id="0" name="Picture 11"/>
+                    <pic:cNvPr id="0" name="Picture 5"/>
                     <pic:cNvPicPr>
                       <a:picLocks noChangeAspect="1" noChangeArrowheads="1"/>
                     </pic:cNvPicPr>
@@ -958,7 +988,7 @@
                   <pic:spPr bwMode="auto">
                     <a:xfrm>
                       <a:off x="0" y="0"/>
-                      <a:ext cx="5267960" cy="2814320"/>
+                      <a:ext cx="5273040" cy="2255520"/>
                     </a:xfrm>
                     <a:prstGeom prst="rect">
                       <a:avLst/>
@@ -975,7 +1005,125 @@
         </w:drawing>
       </w:r>
     </w:p>
+    <w:p/>
+    <w:p>
+      <w:pPr>
+        <w:rPr>
+          <w:rFonts w:hint="eastAsia"/>
+        </w:rPr>
+      </w:pPr>
+      <w:r>
+        <w:t xml:space="preserve">Example </w:t>
+      </w:r>
+      <w:r>
+        <w:t>10</w:t>
+      </w:r>
+      <w:r>
+        <w:t>: Print all possible chords for</w:t>
+      </w:r>
+      <w:r>
+        <w:t xml:space="preserve"> D</w:t>
+      </w:r>
+      <w:r>
+        <w:rPr>
+          <w:rFonts w:ascii="Segoe UI Symbol" w:hAnsi="Segoe UI Symbol" w:cs="Segoe UI Symbol"/>
+        </w:rPr>
+        <w:t>♭♭</w:t>
+      </w:r>
+      <w:r>
+        <w:t xml:space="preserve">, </w:t>
+      </w:r>
+      <w:r>
+        <w:t>E</w:t>
+      </w:r>
+      <w:r>
+        <w:rPr>
+          <w:rFonts w:ascii="Segoe UI Symbol" w:hAnsi="Segoe UI Symbol" w:cs="Segoe UI Symbol"/>
+        </w:rPr>
+        <w:t>♭♭</w:t>
+      </w:r>
+      <w:r>
+        <w:t xml:space="preserve"> and </w:t>
+      </w:r>
+      <w:r>
+        <w:t>F</w:t>
+      </w:r>
+      <w:r>
+        <w:rPr>
+          <w:rFonts w:ascii="Segoe UI Symbol" w:hAnsi="Segoe UI Symbol" w:cs="Segoe UI Symbol"/>
+        </w:rPr>
+        <w:t>♭</w:t>
+      </w:r>
+      <w:r>
+        <w:rPr>
+          <w:rFonts w:ascii="Segoe UI Symbol" w:hAnsi="Segoe UI Symbol" w:cs="Segoe UI Symbol"/>
+        </w:rPr>
+        <w:t>.</w:t>
+      </w:r>
+    </w:p>
+    <w:p>
+      <w:pPr>
+        <w:rPr>
+          <w:rFonts w:hint="eastAsia"/>
+        </w:rPr>
+      </w:pPr>
+      <w:r>
+        <w:rPr>
+          <w:rFonts w:hint="eastAsia"/>
+          <w:noProof/>
+        </w:rPr>
+        <w:drawing>
+          <wp:inline distT="0" distB="0" distL="0" distR="0" wp14:anchorId="5E1C6B9F" wp14:editId="76B89FF8">
+            <wp:extent cx="5273040" cy="1717040"/>
+            <wp:effectExtent l="0" t="0" r="3810" b="0"/>
+            <wp:docPr id="15" name="圖片 15"/>
+            <wp:cNvGraphicFramePr>
+              <a:graphicFrameLocks xmlns:a="http://schemas.openxmlformats.org/drawingml/2006/main" noChangeAspect="1"/>
+            </wp:cNvGraphicFramePr>
+            <a:graphic xmlns:a="http://schemas.openxmlformats.org/drawingml/2006/main">
+              <a:graphicData uri="http://schemas.openxmlformats.org/drawingml/2006/picture">
+                <pic:pic xmlns:pic="http://schemas.openxmlformats.org/drawingml/2006/picture">
+                  <pic:nvPicPr>
+                    <pic:cNvPr id="0" name="Picture 6"/>
+                    <pic:cNvPicPr>
+                      <a:picLocks noChangeAspect="1" noChangeArrowheads="1"/>
+                    </pic:cNvPicPr>
+                  </pic:nvPicPr>
+                  <pic:blipFill>
+                    <a:blip r:embed="rId14">
+                      <a:extLst>
+                        <a:ext uri="{28A0092B-C50C-407E-A947-70E740481C1C}">
+                          <a14:useLocalDpi xmlns:a14="http://schemas.microsoft.com/office/drawing/2010/main" val="0"/>
+                        </a:ext>
+                      </a:extLst>
+                    </a:blip>
+                    <a:srcRect/>
+                    <a:stretch>
+                      <a:fillRect/>
+                    </a:stretch>
+                  </pic:blipFill>
+                  <pic:spPr bwMode="auto">
+                    <a:xfrm>
+                      <a:off x="0" y="0"/>
+                      <a:ext cx="5273040" cy="1717040"/>
+                    </a:xfrm>
+                    <a:prstGeom prst="rect">
+                      <a:avLst/>
+                    </a:prstGeom>
+                    <a:noFill/>
+                    <a:ln>
+                      <a:noFill/>
+                    </a:ln>
+                  </pic:spPr>
+                </pic:pic>
+              </a:graphicData>
+            </a:graphic>
+          </wp:inline>
+        </w:drawing>
+      </w:r>
+    </w:p>
     <w:sectPr>
+      <w:type w:val="continuous"/>
       <w:pgSz w:w="11906" w:h="16838"/>
       <w:pgMar w:top="1440" w:right="1800" w:bottom="1440" w:left="1800" w:header="851" w:footer="992" w:gutter="0"/>
       <w:cols w:space="425"/>
@@ -1569,7 +1717,7 @@
   <w:style w:type="paragraph" w:default="1" w:styleId="a">
     <w:name w:val="Normal"/>
     <w:qFormat/>
-    <w:rsid w:val="00616EB1"/>
+    <w:rsid w:val="00957447"/>
     <w:pPr>
       <w:widowControl w:val="0"/>
     </w:pPr>

</xml_diff>